<commit_message>
Add assignments for lesson 6
</commit_message>
<xml_diff>
--- a/webdesign/assignments/lesson5/websitepromotie.docx
+++ b/webdesign/assignments/lesson5/websitepromotie.docx
@@ -157,7 +157,21 @@
         <w:pStyle w:val="Heading3"/>
       </w:pPr>
       <w:r>
-        <w:t>Mond op mond reclame</w:t>
+        <w:t xml:space="preserve">Mond </w:t>
+      </w:r>
+      <w:r>
+        <w:t>tot</w:t>
+      </w:r>
+      <w:r>
+        <w:t xml:space="preserve"> </w:t>
+      </w:r>
+      <w:bookmarkStart w:id="0" w:name="_GoBack"/>
+      <w:r>
+        <w:t>mond</w:t>
+      </w:r>
+      <w:bookmarkEnd w:id="0"/>
+      <w:r>
+        <w:t xml:space="preserve"> reclame</w:t>
       </w:r>
     </w:p>
     <w:p>
@@ -267,13 +281,7 @@
         <w:fldChar w:fldCharType="separate"/>
       </w:r>
       <w:r>
-        <w:t>hi</w:t>
-      </w:r>
-      <w:r>
-        <w:t>e</w:t>
-      </w:r>
-      <w:r>
-        <w:t>ronder</w:t>
+        <w:t>hieronder</w:t>
       </w:r>
       <w:r>
         <w:fldChar w:fldCharType="end"/>
@@ -371,7 +379,23 @@
     </w:p>
     <w:p>
       <w:r>
-        <w:t>Vaak wordt hiervoor in elke nieuwsbrief een zg. unsubscribe link opgenomen die de ontvanger naar een webpagina brengt waarop hij/zij zich (al dan niet voorzi</w:t>
+        <w:t xml:space="preserve">Vaak wordt hiervoor in elke nieuwsbrief een </w:t>
+      </w:r>
+      <w:proofErr w:type="spellStart"/>
+      <w:r>
+        <w:t>zg</w:t>
+      </w:r>
+      <w:proofErr w:type="spellEnd"/>
+      <w:r>
+        <w:t xml:space="preserve">. </w:t>
+      </w:r>
+      <w:proofErr w:type="spellStart"/>
+      <w:r>
+        <w:t>unsubscribe</w:t>
+      </w:r>
+      <w:proofErr w:type="spellEnd"/>
+      <w:r>
+        <w:t xml:space="preserve"> link opgenomen die de ontvanger naar een webpagina brengt waarop hij/zij zich (al dan niet voorzi</w:t>
       </w:r>
       <w:r>
         <w:t>en van een reden) kan afmelden.</w:t>
@@ -444,11 +468,11 @@
       <w:pPr>
         <w:pStyle w:val="Heading3"/>
       </w:pPr>
-      <w:bookmarkStart w:id="0" w:name="_Ref279210523"/>
+      <w:bookmarkStart w:id="1" w:name="_Ref279210523"/>
       <w:r>
         <w:t>SEO</w:t>
       </w:r>
-      <w:bookmarkEnd w:id="0"/>
+      <w:bookmarkEnd w:id="1"/>
     </w:p>
     <w:p>
       <w:r>
@@ -469,18 +493,56 @@
           <w:numId w:val="1"/>
         </w:numPr>
       </w:pPr>
+      <w:proofErr w:type="spellStart"/>
       <w:r>
         <w:rPr>
           <w:b/>
         </w:rPr>
-        <w:t>Title en meta description tags</w:t>
+        <w:t>Title</w:t>
+      </w:r>
+      <w:proofErr w:type="spellEnd"/>
+      <w:r>
+        <w:rPr>
+          <w:b/>
+        </w:rPr>
+        <w:t xml:space="preserve"> en meta </w:t>
+      </w:r>
+      <w:proofErr w:type="spellStart"/>
+      <w:r>
+        <w:rPr>
+          <w:b/>
+        </w:rPr>
+        <w:t>description</w:t>
+      </w:r>
+      <w:proofErr w:type="spellEnd"/>
+      <w:r>
+        <w:rPr>
+          <w:b/>
+        </w:rPr>
+        <w:t xml:space="preserve"> tags</w:t>
       </w:r>
       <w:r>
         <w:br/>
         <w:t xml:space="preserve">Elke pagina bevat een </w:t>
       </w:r>
       <w:r>
-        <w:t>unieke title en description tag</w:t>
+        <w:t xml:space="preserve">unieke </w:t>
+      </w:r>
+      <w:proofErr w:type="spellStart"/>
+      <w:r>
+        <w:t>title</w:t>
+      </w:r>
+      <w:proofErr w:type="spellEnd"/>
+      <w:r>
+        <w:t xml:space="preserve"> en </w:t>
+      </w:r>
+      <w:proofErr w:type="spellStart"/>
+      <w:r>
+        <w:t>description</w:t>
+      </w:r>
+      <w:proofErr w:type="spellEnd"/>
+      <w:r>
+        <w:t xml:space="preserve"> tag</w:t>
       </w:r>
     </w:p>
     <w:p>
@@ -495,13 +557,40 @@
         <w:rPr>
           <w:b/>
         </w:rPr>
-        <w:t>SEO friendly URLs</w:t>
-      </w:r>
+        <w:t xml:space="preserve">SEO </w:t>
+      </w:r>
+      <w:proofErr w:type="spellStart"/>
+      <w:r>
+        <w:rPr>
+          <w:b/>
+        </w:rPr>
+        <w:t>friendly</w:t>
+      </w:r>
+      <w:proofErr w:type="spellEnd"/>
+      <w:r>
+        <w:rPr>
+          <w:b/>
+        </w:rPr>
+        <w:t xml:space="preserve"> </w:t>
+      </w:r>
+      <w:proofErr w:type="spellStart"/>
+      <w:r>
+        <w:rPr>
+          <w:b/>
+        </w:rPr>
+        <w:t>URLs</w:t>
+      </w:r>
+      <w:proofErr w:type="spellEnd"/>
       <w:r>
         <w:br/>
       </w:r>
-      <w:r>
-        <w:t xml:space="preserve">URLs als www.dezeepkamer.nl/over-ons </w:t>
+      <w:proofErr w:type="spellStart"/>
+      <w:r>
+        <w:t>URLs</w:t>
+      </w:r>
+      <w:proofErr w:type="spellEnd"/>
+      <w:r>
+        <w:t xml:space="preserve"> als www.dezeepkamer.nl/over-ons </w:t>
       </w:r>
       <w:r>
         <w:t xml:space="preserve">zullen eerder worden onthouden </w:t>
@@ -525,13 +614,32 @@
         <w:rPr>
           <w:b/>
         </w:rPr>
-        <w:t>Correct gebruik van heading tags</w:t>
+        <w:t xml:space="preserve">Correct gebruik van </w:t>
+      </w:r>
+      <w:proofErr w:type="spellStart"/>
+      <w:r>
+        <w:rPr>
+          <w:b/>
+        </w:rPr>
+        <w:t>heading</w:t>
+      </w:r>
+      <w:proofErr w:type="spellEnd"/>
+      <w:r>
+        <w:rPr>
+          <w:b/>
+        </w:rPr>
+        <w:t xml:space="preserve"> tags</w:t>
       </w:r>
       <w:r>
         <w:br/>
       </w:r>
-      <w:r>
-        <w:t>Heading tags als H1, H2, etc. dienen correct gebruikt te worden</w:t>
+      <w:proofErr w:type="spellStart"/>
+      <w:r>
+        <w:t>Heading</w:t>
+      </w:r>
+      <w:proofErr w:type="spellEnd"/>
+      <w:r>
+        <w:t xml:space="preserve"> tags als H1, H2, etc. dienen correct gebruikt te worden</w:t>
       </w:r>
     </w:p>
     <w:p>
@@ -546,8 +654,16 @@
         <w:rPr>
           <w:b/>
         </w:rPr>
-        <w:t>Google Analystics</w:t>
-      </w:r>
+        <w:t xml:space="preserve">Google </w:t>
+      </w:r>
+      <w:proofErr w:type="spellStart"/>
+      <w:r>
+        <w:rPr>
+          <w:b/>
+        </w:rPr>
+        <w:t>Analystics</w:t>
+      </w:r>
+      <w:proofErr w:type="spellEnd"/>
       <w:r>
         <w:br/>
         <w:t>Hiermee kan worden gemeten welke impact wijzigingen</w:t>
@@ -608,24 +724,74 @@
         <w:pStyle w:val="Heading3"/>
       </w:pPr>
       <w:r>
-        <w:t>Open Graph tags</w:t>
-      </w:r>
-    </w:p>
-    <w:p>
-      <w:r>
-        <w:t xml:space="preserve">Door gebruik te maken van het Open Graph protocol is het mogelijk om de pagina </w:t>
-      </w:r>
-      <w:r>
-        <w:t>geschikt te maken voor als een object voor social media, zoals Facebook of Twitter.</w:t>
-      </w:r>
-    </w:p>
-    <w:p>
-      <w:bookmarkStart w:id="1" w:name="_GoBack"/>
-      <w:bookmarkEnd w:id="1"/>
-    </w:p>
-    <w:p>
-      <w:r>
-        <w:t>Wanneer een gebruiker van een social media platform een pagina van de website van De Zeepkamer vermeldt, wordt dit niet als een eenvoudige hyperlink getoond, maar als een onderdeel van de social media pagina voorzien van een titel, omschrijving, afbeelding, etc. afhankelijk van de gebruikte tags.</w:t>
+        <w:t xml:space="preserve">Open </w:t>
+      </w:r>
+      <w:proofErr w:type="spellStart"/>
+      <w:r>
+        <w:t>Graph</w:t>
+      </w:r>
+      <w:proofErr w:type="spellEnd"/>
+      <w:r>
+        <w:t xml:space="preserve"> tags</w:t>
+      </w:r>
+    </w:p>
+    <w:p>
+      <w:r>
+        <w:t xml:space="preserve">Door gebruik te maken van het Open </w:t>
+      </w:r>
+      <w:proofErr w:type="spellStart"/>
+      <w:r>
+        <w:t>Graph</w:t>
+      </w:r>
+      <w:proofErr w:type="spellEnd"/>
+      <w:r>
+        <w:t xml:space="preserve"> protocol is het mogelijk om de pagina geschikt te maken voor als een object voor </w:t>
+      </w:r>
+      <w:proofErr w:type="spellStart"/>
+      <w:r>
+        <w:t>social</w:t>
+      </w:r>
+      <w:proofErr w:type="spellEnd"/>
+      <w:r>
+        <w:t xml:space="preserve"> media, zoals </w:t>
+      </w:r>
+      <w:proofErr w:type="spellStart"/>
+      <w:r>
+        <w:t>Facebook</w:t>
+      </w:r>
+      <w:proofErr w:type="spellEnd"/>
+      <w:r>
+        <w:t xml:space="preserve"> of </w:t>
+      </w:r>
+      <w:proofErr w:type="spellStart"/>
+      <w:r>
+        <w:t>Twitter</w:t>
+      </w:r>
+      <w:proofErr w:type="spellEnd"/>
+      <w:r>
+        <w:t>.</w:t>
+      </w:r>
+    </w:p>
+    <w:p/>
+    <w:p>
+      <w:r>
+        <w:t xml:space="preserve">Wanneer een gebruiker van een </w:t>
+      </w:r>
+      <w:proofErr w:type="spellStart"/>
+      <w:r>
+        <w:t>social</w:t>
+      </w:r>
+      <w:proofErr w:type="spellEnd"/>
+      <w:r>
+        <w:t xml:space="preserve"> media platform een pagina van de website van De Zeepkamer vermeldt, wordt dit niet als een eenvoudige hyperlink getoond, maar als een onderdeel van de </w:t>
+      </w:r>
+      <w:proofErr w:type="spellStart"/>
+      <w:r>
+        <w:t>social</w:t>
+      </w:r>
+      <w:proofErr w:type="spellEnd"/>
+      <w:r>
+        <w:t xml:space="preserve"> media pagina voorzien van een titel, omschrijving, afbeelding, etc. afhankelijk van de gebruikte tags.</w:t>
       </w:r>
     </w:p>
     <w:sectPr>

</xml_diff>